<commit_message>
fix doc student 1
</commit_message>
<xml_diff>
--- a/reports/Student #1/01 - Requirements - Student #1.docx
+++ b/reports/Student #1/01 - Requirements - Student #1.docx
@@ -948,7 +948,13 @@
         </w:sdtPr>
         <w:sdtContent>
           <w:r>
-            <w:t xml:space="preserve">    </w:t>
+            <w:t xml:space="preserve">  </w:t>
+          </w:r>
+          <w:r>
+            <w:t>X</w:t>
+          </w:r>
+          <w:r>
+            <w:t xml:space="preserve">  </w:t>
           </w:r>
         </w:sdtContent>
       </w:sdt>
@@ -1075,7 +1081,13 @@
         </w:sdtPr>
         <w:sdtContent>
           <w:r>
-            <w:t xml:space="preserve">    </w:t>
+            <w:t xml:space="preserve">  </w:t>
+          </w:r>
+          <w:r>
+            <w:t>X</w:t>
+          </w:r>
+          <w:r>
+            <w:t xml:space="preserve">  </w:t>
           </w:r>
         </w:sdtContent>
       </w:sdt>
@@ -10254,6 +10266,7 @@
     <w:rsid w:val="003D684A"/>
     <w:rsid w:val="003E03A9"/>
     <w:rsid w:val="003E4CEE"/>
+    <w:rsid w:val="00420F1E"/>
     <w:rsid w:val="004250DD"/>
     <w:rsid w:val="004B3499"/>
     <w:rsid w:val="00562343"/>
@@ -10261,6 +10274,7 @@
     <w:rsid w:val="005A3CD1"/>
     <w:rsid w:val="005C7809"/>
     <w:rsid w:val="005F0460"/>
+    <w:rsid w:val="00622CCD"/>
     <w:rsid w:val="00674795"/>
     <w:rsid w:val="00676B38"/>
     <w:rsid w:val="007056D5"/>

</xml_diff>

<commit_message>
docs: Provided UML diagram and Dashboard link.
</commit_message>
<xml_diff>
--- a/reports/Student #1/01 - Requirements - Student #1.docx
+++ b/reports/Student #1/01 - Requirements - Student #1.docx
@@ -1412,7 +1412,13 @@
         </w:sdtPr>
         <w:sdtContent>
           <w:r>
-            <w:t xml:space="preserve">    </w:t>
+            <w:t xml:space="preserve"> </w:t>
+          </w:r>
+          <w:r>
+            <w:t>X</w:t>
+          </w:r>
+          <w:r>
+            <w:t xml:space="preserve"> </w:t>
           </w:r>
         </w:sdtContent>
       </w:sdt>
@@ -1809,7 +1815,13 @@
         </w:sdtPr>
         <w:sdtContent>
           <w:r>
-            <w:t xml:space="preserve">    </w:t>
+            <w:t xml:space="preserve"> </w:t>
+          </w:r>
+          <w:r>
+            <w:t>X</w:t>
+          </w:r>
+          <w:r>
+            <w:t xml:space="preserve"> </w:t>
           </w:r>
         </w:sdtContent>
       </w:sdt>
@@ -2223,7 +2235,13 @@
         </w:sdtPr>
         <w:sdtContent>
           <w:r>
-            <w:t xml:space="preserve">    </w:t>
+            <w:t xml:space="preserve"> </w:t>
+          </w:r>
+          <w:r>
+            <w:t>X</w:t>
+          </w:r>
+          <w:r>
+            <w:t xml:space="preserve"> </w:t>
           </w:r>
         </w:sdtContent>
       </w:sdt>
@@ -2539,7 +2557,13 @@
         </w:sdtPr>
         <w:sdtContent>
           <w:r>
-            <w:t xml:space="preserve">    </w:t>
+            <w:t xml:space="preserve"> </w:t>
+          </w:r>
+          <w:r>
+            <w:t>X</w:t>
+          </w:r>
+          <w:r>
+            <w:t xml:space="preserve"> </w:t>
           </w:r>
         </w:sdtContent>
       </w:sdt>
@@ -2605,7 +2629,13 @@
         </w:sdtPr>
         <w:sdtContent>
           <w:r>
-            <w:t xml:space="preserve">    </w:t>
+            <w:t xml:space="preserve"> </w:t>
+          </w:r>
+          <w:r>
+            <w:t>X</w:t>
+          </w:r>
+          <w:r>
+            <w:t xml:space="preserve"> </w:t>
           </w:r>
         </w:sdtContent>
       </w:sdt>
@@ -4028,7 +4058,13 @@
         </w:sdtPr>
         <w:sdtContent>
           <w:r>
-            <w:t xml:space="preserve">    </w:t>
+            <w:t xml:space="preserve"> </w:t>
+          </w:r>
+          <w:r>
+            <w:t>X</w:t>
+          </w:r>
+          <w:r>
+            <w:t xml:space="preserve"> </w:t>
           </w:r>
         </w:sdtContent>
       </w:sdt>
@@ -4200,7 +4236,13 @@
         </w:sdtPr>
         <w:sdtContent>
           <w:r>
-            <w:t xml:space="preserve">    </w:t>
+            <w:t xml:space="preserve"> </w:t>
+          </w:r>
+          <w:r>
+            <w:t>X</w:t>
+          </w:r>
+          <w:r>
+            <w:t xml:space="preserve"> </w:t>
           </w:r>
         </w:sdtContent>
       </w:sdt>
@@ -5609,7 +5651,7 @@
         </w:sdtPr>
         <w:sdtContent>
           <w:r>
-            <w:t xml:space="preserve">    </w:t>
+            <w:t xml:space="preserve">  </w:t>
           </w:r>
         </w:sdtContent>
       </w:sdt>
@@ -10259,7 +10301,9 @@
     <w:rsid w:val="0013644E"/>
     <w:rsid w:val="001773D9"/>
     <w:rsid w:val="001942D6"/>
+    <w:rsid w:val="002477F6"/>
     <w:rsid w:val="002707DD"/>
+    <w:rsid w:val="002C370A"/>
     <w:rsid w:val="00335C78"/>
     <w:rsid w:val="00374B2C"/>
     <w:rsid w:val="003803AE"/>
@@ -10301,11 +10345,14 @@
     <w:rsid w:val="00CC2992"/>
     <w:rsid w:val="00D334C0"/>
     <w:rsid w:val="00D72CB9"/>
+    <w:rsid w:val="00D95DB0"/>
     <w:rsid w:val="00DA7CCF"/>
     <w:rsid w:val="00E25325"/>
     <w:rsid w:val="00E64FA8"/>
+    <w:rsid w:val="00E76555"/>
     <w:rsid w:val="00F22BBC"/>
     <w:rsid w:val="00F972FE"/>
+    <w:rsid w:val="00FD4F1A"/>
   </w:rsids>
   <m:mathPr>
     <m:mathFont m:val="Cambria Math"/>

</xml_diff>

<commit_message>
Documentation and Manager Account supplementary done
</commit_message>
<xml_diff>
--- a/reports/Student #1/01 - Requirements - Student #1.docx
+++ b/reports/Student #1/01 - Requirements - Student #1.docx
@@ -146,7 +146,7 @@
                   <w:rPr>
                     <w:rFonts w:asciiTheme="majorHAnsi" w:hAnsiTheme="majorHAnsi" w:cstheme="majorHAnsi"/>
                   </w:rPr>
-                  <w:t>1</w:t>
+                  <w:t>2</w:t>
                 </w:r>
                 <w:r>
                   <w:rPr>
@@ -232,7 +232,7 @@
                     <w:kern w:val="0"/>
                     <w14:ligatures w14:val="none"/>
                   </w:rPr>
-                  <w:t xml:space="preserve"> https://github.com/javpalgon/DP2-2425-C1.013</w:t>
+                  <w:t xml:space="preserve"> https://github.com/javpalgon/Acme-ANS-C2</w:t>
                 </w:r>
               </w:sdtContent>
             </w:sdt>
@@ -373,12 +373,14 @@
                   </w:rPr>
                   <w:t xml:space="preserve"> </w:t>
                 </w:r>
+                <w:proofErr w:type="spellStart"/>
                 <w:r>
                   <w:rPr>
                     <w:rFonts w:asciiTheme="majorHAnsi" w:hAnsiTheme="majorHAnsi" w:cstheme="majorHAnsi"/>
                   </w:rPr>
                   <w:t>sanbre</w:t>
                 </w:r>
+                <w:proofErr w:type="spellEnd"/>
                 <w:r>
                   <w:rPr>
                     <w:rFonts w:asciiTheme="majorHAnsi" w:hAnsiTheme="majorHAnsi" w:cstheme="majorHAnsi"/>
@@ -612,7 +614,28 @@
                     <w:rFonts w:asciiTheme="majorHAnsi" w:hAnsiTheme="majorHAnsi" w:cstheme="majorHAnsi"/>
                     <w:u w:val="single"/>
                   </w:rPr>
-                  <w:t>Sevilla 02/19</w:t>
+                  <w:t>Sevilla 0</w:t>
+                </w:r>
+                <w:r>
+                  <w:rPr>
+                    <w:rFonts w:asciiTheme="majorHAnsi" w:hAnsiTheme="majorHAnsi" w:cstheme="majorHAnsi"/>
+                    <w:u w:val="single"/>
+                  </w:rPr>
+                  <w:t>7</w:t>
+                </w:r>
+                <w:r>
+                  <w:rPr>
+                    <w:rFonts w:asciiTheme="majorHAnsi" w:hAnsiTheme="majorHAnsi" w:cstheme="majorHAnsi"/>
+                    <w:u w:val="single"/>
+                  </w:rPr>
+                  <w:t>/</w:t>
+                </w:r>
+                <w:r>
+                  <w:rPr>
+                    <w:rFonts w:asciiTheme="majorHAnsi" w:hAnsiTheme="majorHAnsi" w:cstheme="majorHAnsi"/>
+                    <w:u w:val="single"/>
+                  </w:rPr>
+                  <w:t>02</w:t>
                 </w:r>
                 <w:r>
                   <w:rPr>
@@ -3303,7 +3326,10 @@
         </w:sdtPr>
         <w:sdtContent>
           <w:r>
-            <w:t xml:space="preserve">    </w:t>
+            <w:t xml:space="preserve"> X</w:t>
+          </w:r>
+          <w:r>
+            <w:t xml:space="preserve">  </w:t>
           </w:r>
         </w:sdtContent>
       </w:sdt>
@@ -3447,7 +3473,13 @@
         </w:sdtPr>
         <w:sdtContent>
           <w:r>
-            <w:t xml:space="preserve">    </w:t>
+            <w:t xml:space="preserve"> </w:t>
+          </w:r>
+          <w:r>
+            <w:t xml:space="preserve">X </w:t>
+          </w:r>
+          <w:r>
+            <w:t xml:space="preserve"> </w:t>
           </w:r>
         </w:sdtContent>
       </w:sdt>
@@ -3519,7 +3551,13 @@
         </w:sdtPr>
         <w:sdtContent>
           <w:r>
-            <w:t xml:space="preserve">    </w:t>
+            <w:t xml:space="preserve"> </w:t>
+          </w:r>
+          <w:r>
+            <w:t xml:space="preserve">X </w:t>
+          </w:r>
+          <w:r>
+            <w:t xml:space="preserve"> </w:t>
           </w:r>
         </w:sdtContent>
       </w:sdt>
@@ -3556,7 +3594,13 @@
         </w:sdtPr>
         <w:sdtContent>
           <w:r>
-            <w:t xml:space="preserve">    </w:t>
+            <w:t xml:space="preserve"> </w:t>
+          </w:r>
+          <w:r>
+            <w:t xml:space="preserve">X </w:t>
+          </w:r>
+          <w:r>
+            <w:t xml:space="preserve"> </w:t>
           </w:r>
         </w:sdtContent>
       </w:sdt>
@@ -4438,7 +4482,13 @@
         </w:sdtPr>
         <w:sdtContent>
           <w:r>
-            <w:t xml:space="preserve">    </w:t>
+            <w:t xml:space="preserve"> </w:t>
+          </w:r>
+          <w:r>
+            <w:t>X</w:t>
+          </w:r>
+          <w:r>
+            <w:t xml:space="preserve"> </w:t>
           </w:r>
         </w:sdtContent>
       </w:sdt>
@@ -4531,7 +4581,13 @@
         </w:sdtPr>
         <w:sdtContent>
           <w:r>
-            <w:t xml:space="preserve">    </w:t>
+            <w:t xml:space="preserve"> </w:t>
+          </w:r>
+          <w:r>
+            <w:t>X</w:t>
+          </w:r>
+          <w:r>
+            <w:t xml:space="preserve"> </w:t>
           </w:r>
         </w:sdtContent>
       </w:sdt>
@@ -4611,6 +4667,9 @@
       </w:pPr>
       <w:sdt>
         <w:sdtPr>
+          <w:rPr>
+            <w:u w:val="single"/>
+          </w:rPr>
           <w:tag w:val="Verdict"/>
           <w:id w:val="-890725144"/>
           <w:placeholder>
@@ -4621,7 +4680,22 @@
         </w:sdtPr>
         <w:sdtContent>
           <w:r>
-            <w:t xml:space="preserve">    </w:t>
+            <w:rPr>
+              <w:u w:val="single"/>
+            </w:rPr>
+            <w:t xml:space="preserve"> </w:t>
+          </w:r>
+          <w:r>
+            <w:rPr>
+              <w:u w:val="single"/>
+            </w:rPr>
+            <w:t>X</w:t>
+          </w:r>
+          <w:r>
+            <w:rPr>
+              <w:u w:val="single"/>
+            </w:rPr>
+            <w:t xml:space="preserve"> </w:t>
           </w:r>
         </w:sdtContent>
       </w:sdt>
@@ -4712,7 +4786,13 @@
         </w:sdtPr>
         <w:sdtContent>
           <w:r>
-            <w:t xml:space="preserve">    </w:t>
+            <w:t xml:space="preserve"> </w:t>
+          </w:r>
+          <w:r>
+            <w:t>X</w:t>
+          </w:r>
+          <w:r>
+            <w:t xml:space="preserve"> </w:t>
           </w:r>
         </w:sdtContent>
       </w:sdt>
@@ -4856,6 +4936,9 @@
       </w:pPr>
       <w:sdt>
         <w:sdtPr>
+          <w:rPr>
+            <w:u w:val="single"/>
+          </w:rPr>
           <w:tag w:val="Verdict"/>
           <w:id w:val="1399551714"/>
           <w:placeholder>
@@ -4866,7 +4949,22 @@
         </w:sdtPr>
         <w:sdtContent>
           <w:r>
-            <w:t xml:space="preserve">    </w:t>
+            <w:rPr>
+              <w:u w:val="single"/>
+            </w:rPr>
+            <w:t xml:space="preserve"> </w:t>
+          </w:r>
+          <w:r>
+            <w:rPr>
+              <w:u w:val="single"/>
+            </w:rPr>
+            <w:t>X</w:t>
+          </w:r>
+          <w:r>
+            <w:rPr>
+              <w:u w:val="single"/>
+            </w:rPr>
+            <w:t xml:space="preserve"> </w:t>
           </w:r>
         </w:sdtContent>
       </w:sdt>
@@ -5665,6 +5763,9 @@
       </w:pPr>
       <w:sdt>
         <w:sdtPr>
+          <w:rPr>
+            <w:u w:val="single"/>
+          </w:rPr>
           <w:tag w:val="Verdict"/>
           <w:id w:val="-984159437"/>
           <w:placeholder>
@@ -5675,7 +5776,22 @@
         </w:sdtPr>
         <w:sdtContent>
           <w:r>
-            <w:t xml:space="preserve">  </w:t>
+            <w:rPr>
+              <w:u w:val="single"/>
+            </w:rPr>
+            <w:t xml:space="preserve"> </w:t>
+          </w:r>
+          <w:r>
+            <w:rPr>
+              <w:u w:val="single"/>
+            </w:rPr>
+            <w:t xml:space="preserve"> X </w:t>
+          </w:r>
+          <w:r>
+            <w:rPr>
+              <w:u w:val="single"/>
+            </w:rPr>
+            <w:t xml:space="preserve"> </w:t>
           </w:r>
         </w:sdtContent>
       </w:sdt>
@@ -6102,7 +6218,13 @@
         </w:sdtPr>
         <w:sdtContent>
           <w:r>
-            <w:t xml:space="preserve">    </w:t>
+            <w:t xml:space="preserve"> </w:t>
+          </w:r>
+          <w:r>
+            <w:t xml:space="preserve"> X </w:t>
+          </w:r>
+          <w:r>
+            <w:t xml:space="preserve"> </w:t>
           </w:r>
         </w:sdtContent>
       </w:sdt>
@@ -6184,7 +6306,13 @@
         </w:sdtPr>
         <w:sdtContent>
           <w:r>
-            <w:t xml:space="preserve">    </w:t>
+            <w:t xml:space="preserve"> </w:t>
+          </w:r>
+          <w:r>
+            <w:t xml:space="preserve">X </w:t>
+          </w:r>
+          <w:r>
+            <w:t xml:space="preserve"> </w:t>
           </w:r>
         </w:sdtContent>
       </w:sdt>
@@ -10347,6 +10475,7 @@
     <w:rsid w:val="00622CCD"/>
     <w:rsid w:val="00674795"/>
     <w:rsid w:val="00676B38"/>
+    <w:rsid w:val="006F312A"/>
     <w:rsid w:val="007056D5"/>
     <w:rsid w:val="007079BA"/>
     <w:rsid w:val="007465A2"/>
@@ -10377,6 +10506,7 @@
     <w:rsid w:val="00E64FA8"/>
     <w:rsid w:val="00E76555"/>
     <w:rsid w:val="00F22BBC"/>
+    <w:rsid w:val="00F64254"/>
     <w:rsid w:val="00F972FE"/>
     <w:rsid w:val="00FD4F1A"/>
   </w:rsids>

</xml_diff>

<commit_message>
Flight entity has correct arrival airport
</commit_message>
<xml_diff>
--- a/reports/Student #1/01 - Requirements - Student #1.docx
+++ b/reports/Student #1/01 - Requirements - Student #1.docx
@@ -5178,7 +5178,13 @@
         </w:sdtPr>
         <w:sdtContent>
           <w:r>
-            <w:t xml:space="preserve">    </w:t>
+            <w:t xml:space="preserve">  </w:t>
+          </w:r>
+          <w:r>
+            <w:t>X</w:t>
+          </w:r>
+          <w:r>
+            <w:t xml:space="preserve">  </w:t>
           </w:r>
         </w:sdtContent>
       </w:sdt>
@@ -5235,7 +5241,13 @@
         </w:sdtPr>
         <w:sdtContent>
           <w:r>
-            <w:t xml:space="preserve">    </w:t>
+            <w:t xml:space="preserve">  </w:t>
+          </w:r>
+          <w:r>
+            <w:t>X</w:t>
+          </w:r>
+          <w:r>
+            <w:t xml:space="preserve">  </w:t>
           </w:r>
         </w:sdtContent>
       </w:sdt>
@@ -10466,6 +10478,7 @@
     <w:rsid w:val="00420F1E"/>
     <w:rsid w:val="004250DD"/>
     <w:rsid w:val="004B3499"/>
+    <w:rsid w:val="004B51EC"/>
     <w:rsid w:val="004D7BB2"/>
     <w:rsid w:val="00562343"/>
     <w:rsid w:val="00593C90"/>
@@ -10501,6 +10514,7 @@
     <w:rsid w:val="00D334C0"/>
     <w:rsid w:val="00D72CB9"/>
     <w:rsid w:val="00D95DB0"/>
+    <w:rsid w:val="00D97748"/>
     <w:rsid w:val="00DA7CCF"/>
     <w:rsid w:val="00E25325"/>
     <w:rsid w:val="00E64FA8"/>

</xml_diff>